<commit_message>
More Info box stuff
</commit_message>
<xml_diff>
--- a/Raw Chars/Kaylees char/Durosteel will never glint or roll.docx
+++ b/Raw Chars/Kaylees char/Durosteel will never glint or roll.docx
@@ -55,6 +55,12 @@
       <w:r>
         <w:t>paralysis</w:t>
       </w:r>
+      <w:r>
+        <w:t xml:space="preserve"> </w:t>
+      </w:r>
+      <w:r>
+        <w:t>touch</w:t>
+      </w:r>
     </w:p>
     <w:p>
       <w:r>
@@ -112,6 +118,7 @@
         <w:t xml:space="preserve"> </w:t>
       </w:r>
       <w:proofErr w:type="spellStart"/>
+      <w:proofErr w:type="gramStart"/>
       <w:r>
         <w:t>Dr.</w:t>
       </w:r>
@@ -119,6 +126,7 @@
         <w:t>Mercury</w:t>
       </w:r>
       <w:proofErr w:type="spellEnd"/>
+      <w:proofErr w:type="gramEnd"/>
     </w:p>
     <w:p>
       <w:r>
@@ -147,73 +155,76 @@
     </w:p>
     <w:p>
       <w:r>
+        <w:t>Quirk: Vampire Teeth</w:t>
+      </w:r>
+    </w:p>
+    <w:p>
+      <w:r>
+        <w:t>Skills:</w:t>
+      </w:r>
+    </w:p>
+    <w:p>
+      <w:r>
+        <w:t xml:space="preserve">Drugs and bio augmentation </w:t>
+      </w:r>
+    </w:p>
+    <w:p>
+      <w:r>
+        <w:t>Obsessed with drug induced reanimation</w:t>
+      </w:r>
+    </w:p>
+    <w:p/>
+    <w:p>
+      <w:r>
+        <w:t xml:space="preserve">Dr. </w:t>
+      </w:r>
+      <w:r>
+        <w:t>Apollo</w:t>
+      </w:r>
+    </w:p>
+    <w:p>
+      <w:r>
         <w:t xml:space="preserve">Quirk: </w:t>
       </w:r>
       <w:r>
-        <w:t>Vampire Teeth</w:t>
-      </w:r>
-    </w:p>
-    <w:p>
-      <w:r>
-        <w:t>Skills:</w:t>
-      </w:r>
-    </w:p>
-    <w:p>
-      <w:r>
-        <w:t xml:space="preserve">Drugs and bio augmentation </w:t>
-      </w:r>
-    </w:p>
-    <w:p>
-      <w:r>
-        <w:t>Obsessed with drug induced reanimation</w:t>
+        <w:t>Energy weapons (</w:t>
+      </w:r>
+      <w:r>
+        <w:t>medieval</w:t>
+      </w:r>
+      <w:r>
+        <w:t>)</w:t>
+      </w:r>
+    </w:p>
+    <w:p>
+      <w:r>
+        <w:t>Skill:</w:t>
+      </w:r>
+      <w:r>
+        <w:t xml:space="preserve"> </w:t>
+      </w:r>
+    </w:p>
+    <w:p>
+      <w:r>
+        <w:t xml:space="preserve">Weapon of </w:t>
+      </w:r>
+      <w:proofErr w:type="spellStart"/>
+      <w:r>
+        <w:t>choise</w:t>
+      </w:r>
+      <w:proofErr w:type="spellEnd"/>
+      <w:r>
+        <w:t xml:space="preserve">: </w:t>
+      </w:r>
+    </w:p>
+    <w:p>
+      <w:r>
+        <w:t>Head of R&amp;D</w:t>
       </w:r>
     </w:p>
     <w:p/>
     <w:p>
       <w:r>
-        <w:t xml:space="preserve">Dr. </w:t>
-      </w:r>
-      <w:r>
-        <w:t>Apollo</w:t>
-      </w:r>
-    </w:p>
-    <w:p>
-      <w:r>
-        <w:t xml:space="preserve">Quirk: </w:t>
-      </w:r>
-      <w:r>
-        <w:t>medieval accuracy</w:t>
-      </w:r>
-    </w:p>
-    <w:p>
-      <w:r>
-        <w:t>Skill:</w:t>
-      </w:r>
-      <w:r>
-        <w:t xml:space="preserve"> </w:t>
-      </w:r>
-    </w:p>
-    <w:p>
-      <w:r>
-        <w:t xml:space="preserve">Weapon of </w:t>
-      </w:r>
-      <w:proofErr w:type="spellStart"/>
-      <w:r>
-        <w:t>choise</w:t>
-      </w:r>
-      <w:proofErr w:type="spellEnd"/>
-      <w:r>
-        <w:t xml:space="preserve">: </w:t>
-      </w:r>
-    </w:p>
-    <w:p>
-      <w:r>
-        <w:t>Head of R&amp;D</w:t>
-      </w:r>
-    </w:p>
-    <w:p/>
-    <w:p>
-      <w:r>
         <w:t>Brigadier General</w:t>
       </w:r>
       <w:r>
@@ -225,10 +236,7 @@
     </w:p>
     <w:p>
       <w:r>
-        <w:t xml:space="preserve">Quirk: </w:t>
-      </w:r>
-      <w:r>
-        <w:t xml:space="preserve">Sets Self and weapons on fire </w:t>
+        <w:t xml:space="preserve">Quirk: Sets Self and weapons on fire </w:t>
       </w:r>
     </w:p>
     <w:p>
@@ -361,10 +369,7 @@
         <w:t>Viking War Axes</w:t>
       </w:r>
       <w:r>
-        <w:t xml:space="preserve"> </w:t>
-      </w:r>
-      <w:r>
-        <w:t>(This one Comes back)</w:t>
+        <w:t xml:space="preserve"> (This one Comes back)</w:t>
       </w:r>
     </w:p>
     <w:p>
@@ -399,13 +404,7 @@
         <w:t xml:space="preserve">Blood </w:t>
       </w:r>
       <w:r>
-        <w:t>Titan</w:t>
-      </w:r>
-      <w:r>
-        <w:t xml:space="preserve"> </w:t>
-      </w:r>
-      <w:r>
-        <w:t>Berserker</w:t>
+        <w:t>Titan Berserker</w:t>
       </w:r>
     </w:p>
     <w:p>
@@ -468,10 +467,7 @@
         <w:t>Tartarus</w:t>
       </w:r>
       <w:r>
-        <w:t xml:space="preserve"> </w:t>
-      </w:r>
-      <w:r>
-        <w:t>he lost his mind</w:t>
+        <w:t xml:space="preserve"> he lost his mind</w:t>
       </w:r>
       <w:r>
         <w:t xml:space="preserve">. (Most likely due to </w:t>
@@ -497,19 +493,18 @@
         <w:t xml:space="preserve">exclusively </w:t>
       </w:r>
       <w:r>
-        <w:t xml:space="preserve">Refers to self </w:t>
-      </w:r>
-      <w:r>
-        <w:t xml:space="preserve">in third person </w:t>
+        <w:t xml:space="preserve">Refers to self in third person </w:t>
       </w:r>
       <w:r>
         <w:t>As “</w:t>
       </w:r>
       <w:proofErr w:type="spellStart"/>
+      <w:proofErr w:type="gramStart"/>
       <w:r>
         <w:t>Mr.Slip</w:t>
       </w:r>
       <w:proofErr w:type="spellEnd"/>
+      <w:proofErr w:type="gramEnd"/>
       <w:r>
         <w:t xml:space="preserve">” and will take </w:t>
       </w:r>
@@ -609,10 +604,7 @@
         <w:t>Villain name</w:t>
       </w:r>
       <w:r>
-        <w:t>:</w:t>
-      </w:r>
-      <w:r>
-        <w:t xml:space="preserve"> The Ghost Killer</w:t>
+        <w:t>: The Ghost Killer</w:t>
       </w:r>
     </w:p>
     <w:p>
@@ -644,10 +636,7 @@
     </w:p>
     <w:p>
       <w:r>
-        <w:t>Skills:</w:t>
-      </w:r>
-      <w:r>
-        <w:t xml:space="preserve"> </w:t>
+        <w:t xml:space="preserve">Skills: </w:t>
       </w:r>
       <w:r>
         <w:t>Daggers</w:t>
@@ -666,10 +655,7 @@
     </w:p>
     <w:p>
       <w:r>
-        <w:t>Real name:</w:t>
-      </w:r>
-      <w:r>
-        <w:t xml:space="preserve"> </w:t>
+        <w:t xml:space="preserve">Real name: </w:t>
       </w:r>
       <w:r>
         <w:t xml:space="preserve">Sir </w:t>
@@ -697,6 +683,14 @@
       <w:proofErr w:type="spellEnd"/>
       <w:r>
         <w:t xml:space="preserve"> coffee brand </w:t>
+      </w:r>
+    </w:p>
+    <w:p>
+      <w:r>
+        <w:t>Quirk</w:t>
+      </w:r>
+      <w:r>
+        <w:t>: Charm</w:t>
       </w:r>
     </w:p>
     <w:p>
@@ -756,11 +750,9 @@
       <w:r>
         <w:t xml:space="preserve">Still </w:t>
       </w:r>
-      <w:proofErr w:type="spellStart"/>
-      <w:r>
-        <w:t>biter</w:t>
-      </w:r>
-      <w:proofErr w:type="spellEnd"/>
+      <w:r>
+        <w:t>bitter</w:t>
+      </w:r>
       <w:r>
         <w:t xml:space="preserve"> about past relationships with Apollo</w:t>
       </w:r>
@@ -898,6 +890,7 @@
     <w:lsdException w:name="HTML Sample" w:semiHidden="1" w:unhideWhenUsed="1"/>
     <w:lsdException w:name="HTML Typewriter" w:semiHidden="1" w:unhideWhenUsed="1"/>
     <w:lsdException w:name="HTML Variable" w:semiHidden="1" w:unhideWhenUsed="1"/>
+    <w:lsdException w:name="Normal Table" w:semiHidden="1" w:unhideWhenUsed="1"/>
     <w:lsdException w:name="annotation subject" w:semiHidden="1" w:unhideWhenUsed="1"/>
     <w:lsdException w:name="No List" w:semiHidden="1" w:unhideWhenUsed="1"/>
     <w:lsdException w:name="Outline List 1" w:semiHidden="1" w:unhideWhenUsed="1"/>
@@ -944,8 +937,10 @@
     <w:lsdException w:name="Table Subtle 2" w:semiHidden="1" w:unhideWhenUsed="1"/>
     <w:lsdException w:name="Table Web 1" w:semiHidden="1" w:unhideWhenUsed="1"/>
     <w:lsdException w:name="Table Web 2" w:semiHidden="1" w:unhideWhenUsed="1"/>
+    <w:lsdException w:name="Table Web 3" w:semiHidden="1" w:unhideWhenUsed="1"/>
     <w:lsdException w:name="Balloon Text" w:semiHidden="1" w:unhideWhenUsed="1"/>
     <w:lsdException w:name="Table Grid" w:uiPriority="39"/>
+    <w:lsdException w:name="Table Theme" w:semiHidden="1" w:unhideWhenUsed="1"/>
     <w:lsdException w:name="Placeholder Text" w:semiHidden="1"/>
     <w:lsdException w:name="No Spacing" w:uiPriority="1" w:qFormat="1"/>
     <w:lsdException w:name="Light Shading" w:uiPriority="60"/>

</xml_diff>

<commit_message>
Half the data for the csv is done
</commit_message>
<xml_diff>
--- a/Raw Chars/Kaylees char/Durosteel will never glint or roll.docx
+++ b/Raw Chars/Kaylees char/Durosteel will never glint or roll.docx
@@ -80,7 +80,118 @@
         <w:t xml:space="preserve">Amazing with bio </w:t>
       </w:r>
     </w:p>
+    <w:p>
+      <w:r>
+        <w:t xml:space="preserve">It is </w:t>
+      </w:r>
+      <w:r>
+        <w:t>believed</w:t>
+      </w:r>
+      <w:r>
+        <w:t xml:space="preserve"> that his quirk </w:t>
+      </w:r>
+      <w:proofErr w:type="gramStart"/>
+      <w:r>
+        <w:t>is able to</w:t>
+      </w:r>
+      <w:proofErr w:type="gramEnd"/>
+      <w:r>
+        <w:t xml:space="preserve"> slow down his </w:t>
+      </w:r>
+      <w:r>
+        <w:t>natural</w:t>
+      </w:r>
+      <w:r>
+        <w:t xml:space="preserve"> aging</w:t>
+      </w:r>
+      <w:r>
+        <w:t>. He</w:t>
+      </w:r>
+      <w:r>
+        <w:t>\</w:t>
+      </w:r>
+      <w:r>
+        <w:t xml:space="preserve">’s a lean 5.7ft about 70-yeasr-old but his body is about 20 years old by our standers. He holds himself to a high </w:t>
+      </w:r>
+      <w:r>
+        <w:t>merit</w:t>
+      </w:r>
+      <w:r>
+        <w:t xml:space="preserve"> </w:t>
+      </w:r>
+      <w:r>
+        <w:t>and is accepting of new changes. He is very able to adapt on the fly.</w:t>
+      </w:r>
+    </w:p>
+    <w:p>
+      <w:r>
+        <w:t xml:space="preserve">Slows all the body’s </w:t>
+      </w:r>
+      <w:r>
+        <w:t>natural</w:t>
+      </w:r>
+      <w:r>
+        <w:t xml:space="preserve"> function to a near halt. This is more powerful than any </w:t>
+      </w:r>
+      <w:r>
+        <w:t>anesthetic</w:t>
+      </w:r>
+      <w:r>
+        <w:t xml:space="preserve"> in any hospital. Slowing the hear rate of anyone in the room he can have a calming effect. His quirk is very close range maxing out at </w:t>
+      </w:r>
+      <w:r>
+        <w:t>2 meters</w:t>
+      </w:r>
+      <w:r>
+        <w:t>.</w:t>
+      </w:r>
+    </w:p>
+    <w:p>
+      <w:r>
+        <w:t xml:space="preserve">His medical </w:t>
+      </w:r>
+      <w:r>
+        <w:t>prowess</w:t>
+      </w:r>
+      <w:r>
+        <w:t xml:space="preserve"> is incomparable, </w:t>
+      </w:r>
+      <w:proofErr w:type="gramStart"/>
+      <w:r>
+        <w:t>While</w:t>
+      </w:r>
+      <w:proofErr w:type="gramEnd"/>
+      <w:r>
+        <w:t xml:space="preserve"> not on par with his medical skill his </w:t>
+      </w:r>
+      <w:r>
+        <w:t>psychological</w:t>
+      </w:r>
+      <w:r>
+        <w:t xml:space="preserve"> skill is top </w:t>
+      </w:r>
+      <w:r>
+        <w:t>notch</w:t>
+      </w:r>
+      <w:r>
+        <w:t>.</w:t>
+      </w:r>
+    </w:p>
+    <w:p>
+      <w:r>
+        <w:t xml:space="preserve">If he is close you have already lost, </w:t>
+      </w:r>
+      <w:proofErr w:type="gramStart"/>
+      <w:r>
+        <w:t>Does</w:t>
+      </w:r>
+      <w:proofErr w:type="gramEnd"/>
+      <w:r>
+        <w:t xml:space="preserve"> not kill unless needed to</w:t>
+      </w:r>
+    </w:p>
     <w:p/>
+    <w:p/>
     <w:p>
       <w:proofErr w:type="spellStart"/>
       <w:r>
@@ -100,6 +211,21 @@
       <w:r>
         <w:t>Skills:</w:t>
       </w:r>
+      <w:r>
+        <w:t xml:space="preserve"> About 3 time faster and stronger than they look, High </w:t>
+      </w:r>
+      <w:r>
+        <w:t>efficiency with</w:t>
+      </w:r>
+      <w:r>
+        <w:t xml:space="preserve"> </w:t>
+      </w:r>
+      <w:r>
+        <w:t>subdermal</w:t>
+      </w:r>
+      <w:r>
+        <w:t xml:space="preserve"> weapons</w:t>
+      </w:r>
     </w:p>
     <w:p>
       <w:r>
@@ -138,6 +264,90 @@
         <w:t>Head of bio tech construction</w:t>
       </w:r>
     </w:p>
+    <w:p>
+      <w:r>
+        <w:t xml:space="preserve">She has incorporated a CPU in her brain. In everything they do they do it with tech. </w:t>
+      </w:r>
+      <w:r>
+        <w:t>They are 5.2ft tall with an average muscular build.</w:t>
+      </w:r>
+    </w:p>
+    <w:p>
+      <w:proofErr w:type="spellStart"/>
+      <w:r>
+        <w:t>Caloris</w:t>
+      </w:r>
+      <w:proofErr w:type="spellEnd"/>
+      <w:r>
+        <w:t xml:space="preserve"> pioneered the </w:t>
+      </w:r>
+      <w:r>
+        <w:t>subdermal</w:t>
+      </w:r>
+      <w:r>
+        <w:t xml:space="preserve"> </w:t>
+      </w:r>
+      <w:r>
+        <w:t xml:space="preserve">energy weapon market with the best of the batch going in herself. </w:t>
+      </w:r>
+    </w:p>
+    <w:p>
+      <w:r>
+        <w:t xml:space="preserve">It is common belief that she has a self-distrust function that can discharge </w:t>
+      </w:r>
+      <w:r>
+        <w:t>approximately 1</w:t>
+      </w:r>
+      <w:r>
+        <w:t>00</w:t>
+      </w:r>
+      <w:r>
+        <w:t>-</w:t>
+      </w:r>
+      <w:r>
+        <w:t>000 MWh</w:t>
+      </w:r>
+      <w:r>
+        <w:t xml:space="preserve"> of power.</w:t>
+      </w:r>
+    </w:p>
+    <w:p>
+      <w:r>
+        <w:lastRenderedPageBreak/>
+        <w:t xml:space="preserve">They have sniper level aim with anything, </w:t>
+      </w:r>
+      <w:proofErr w:type="gramStart"/>
+      <w:r>
+        <w:t>It’s</w:t>
+      </w:r>
+      <w:proofErr w:type="gramEnd"/>
+      <w:r>
+        <w:t xml:space="preserve"> a joke that they can shoot off the wings of a fly from 50 </w:t>
+      </w:r>
+      <w:r>
+        <w:t>yards</w:t>
+      </w:r>
+      <w:r>
+        <w:t xml:space="preserve"> away… </w:t>
+      </w:r>
+      <w:r>
+        <w:t>in reality</w:t>
+      </w:r>
+      <w:r>
+        <w:t xml:space="preserve"> it is more like 200 yards.</w:t>
+      </w:r>
+    </w:p>
+    <w:p>
+      <w:r>
+        <w:t>Her quirk allows them to move with e</w:t>
+      </w:r>
+      <w:r>
+        <w:t>xtreme precision</w:t>
+      </w:r>
+      <w:r>
+        <w:t xml:space="preserve"> only augmented by their bio-tech.</w:t>
+      </w:r>
+    </w:p>
     <w:p/>
     <w:p>
       <w:r>
@@ -162,6 +372,27 @@
       <w:r>
         <w:t>Skills:</w:t>
       </w:r>
+      <w:r>
+        <w:t xml:space="preserve"> Master drug </w:t>
+      </w:r>
+      <w:proofErr w:type="spellStart"/>
+      <w:proofErr w:type="gramStart"/>
+      <w:r>
+        <w:t>designer,DNA</w:t>
+      </w:r>
+      <w:proofErr w:type="spellEnd"/>
+      <w:proofErr w:type="gramEnd"/>
+      <w:r>
+        <w:t xml:space="preserve"> mutation </w:t>
+      </w:r>
+      <w:proofErr w:type="spellStart"/>
+      <w:r>
+        <w:t>cocktails,Smart</w:t>
+      </w:r>
+      <w:proofErr w:type="spellEnd"/>
+      <w:r>
+        <w:t xml:space="preserve"> albeit twisted</w:t>
+      </w:r>
     </w:p>
     <w:p>
       <w:r>
@@ -170,9 +401,67 @@
     </w:p>
     <w:p>
       <w:r>
+        <w:t>Notes</w:t>
+      </w:r>
+    </w:p>
+    <w:p>
+      <w:r>
         <w:t>Obsessed with drug induced reanimation</w:t>
       </w:r>
     </w:p>
+    <w:p>
+      <w:r>
+        <w:t xml:space="preserve">To Lennon death is just a puzzle waiting to be solved and </w:t>
+      </w:r>
+      <w:proofErr w:type="spellStart"/>
+      <w:r>
+        <w:t>hes</w:t>
+      </w:r>
+      <w:proofErr w:type="spellEnd"/>
+      <w:r>
+        <w:t xml:space="preserve"> going to be the one to do it. The Eros foundation keeps him on a short leach but funds his </w:t>
+      </w:r>
+      <w:r>
+        <w:t>ethically questionable research</w:t>
+      </w:r>
+      <w:r>
+        <w:t>.</w:t>
+      </w:r>
+    </w:p>
+    <w:p>
+      <w:r>
+        <w:t xml:space="preserve">Lennon </w:t>
+      </w:r>
+      <w:r>
+        <w:t xml:space="preserve">can </w:t>
+      </w:r>
+      <w:r>
+        <w:t xml:space="preserve">leach the </w:t>
+      </w:r>
+      <w:r>
+        <w:t>vitality</w:t>
+      </w:r>
+      <w:r>
+        <w:t xml:space="preserve"> out of anyone by touch.</w:t>
+      </w:r>
+    </w:p>
+    <w:p>
+      <w:r>
+        <w:t xml:space="preserve">Looks like a </w:t>
+      </w:r>
+      <w:r>
+        <w:t>scientist gone way past the edge</w:t>
+      </w:r>
+      <w:r>
+        <w:t xml:space="preserve"> of </w:t>
+      </w:r>
+      <w:r>
+        <w:t>insanity</w:t>
+      </w:r>
+      <w:r>
+        <w:t>.</w:t>
+      </w:r>
+    </w:p>
     <w:p/>
     <w:p>
       <w:r>
@@ -224,7 +513,6 @@
     </w:p>
     <w:p>
       <w:r>
-        <w:lastRenderedPageBreak/>
         <w:t>Brigadier General</w:t>
       </w:r>
       <w:r>
@@ -260,6 +548,21 @@
       </w:r>
       <w:r>
         <w:t>Brigadier General</w:t>
+      </w:r>
+    </w:p>
+    <w:p>
+      <w:r>
+        <w:t>Ares is a buff guy in his late twenties. Estimated height is to be around 6.5ft tall. His movement has purpose and power. Each strike well thought out beforehand.</w:t>
+      </w:r>
+    </w:p>
+    <w:p>
+      <w:r>
+        <w:t>His quirk is to set himself and weapons on fire. The flames themselves do not seem to have any need for oxygen but instead draw air and fuel from Ares himself.</w:t>
+      </w:r>
+    </w:p>
+    <w:p>
+      <w:r>
+        <w:t>In a fight between Ares and a hungry bear… pray for the bear.</w:t>
       </w:r>
     </w:p>
     <w:p/>
@@ -686,6 +989,7 @@
     </w:p>
     <w:p>
       <w:r>
+        <w:lastRenderedPageBreak/>
         <w:t xml:space="preserve">Skills: </w:t>
       </w:r>
       <w:r>
@@ -813,7 +1117,30 @@
         <w:t>bitter</w:t>
       </w:r>
       <w:r>
-        <w:t xml:space="preserve"> about past relationships with Apollo</w:t>
+        <w:t xml:space="preserve"> about past relationships with </w:t>
+      </w:r>
+      <w:r>
+        <w:t xml:space="preserve">&lt;a </w:t>
+      </w:r>
+      <w:proofErr w:type="spellStart"/>
+      <w:r>
+        <w:t>href</w:t>
+      </w:r>
+      <w:proofErr w:type="spellEnd"/>
+      <w:r>
+        <w:t>="?name=</w:t>
+      </w:r>
+      <w:r>
+        <w:t>Apollo</w:t>
+      </w:r>
+      <w:r>
+        <w:t>"&gt;</w:t>
+      </w:r>
+      <w:r>
+        <w:t>Apollo</w:t>
+      </w:r>
+      <w:r>
+        <w:t>&lt;/a&gt;</w:t>
       </w:r>
       <w:r>
         <w:t>.</w:t>
@@ -843,13 +1170,7 @@
         <w:t>APPROACH</w:t>
       </w:r>
       <w:r>
-        <w:t>! I</w:t>
-      </w:r>
-      <w:r>
-        <w:t>nferno</w:t>
-      </w:r>
-      <w:r>
-        <w:t xml:space="preserve"> has been known to cook people with little to no remorse.</w:t>
+        <w:t>! Inferno has been known to cook people with little to no remorse.</w:t>
       </w:r>
     </w:p>
     <w:sectPr>

</xml_diff>

<commit_message>
The other half of the info in the csv
</commit_message>
<xml_diff>
--- a/Raw Chars/Kaylees char/Durosteel will never glint or roll.docx
+++ b/Raw Chars/Kaylees char/Durosteel will never glint or roll.docx
@@ -114,10 +114,7 @@
         <w:t xml:space="preserve">’s a lean 5.7ft about 70-yeasr-old but his body is about 20 years old by our standers. He holds himself to a high </w:t>
       </w:r>
       <w:r>
-        <w:t>merit</w:t>
-      </w:r>
-      <w:r>
-        <w:t xml:space="preserve"> </w:t>
+        <w:t xml:space="preserve">merit </w:t>
       </w:r>
       <w:r>
         <w:t>and is accepting of new changes. He is very able to adapt on the fly.</w:t>
@@ -125,13 +122,7 @@
     </w:p>
     <w:p>
       <w:r>
-        <w:t xml:space="preserve">Slows all the body’s </w:t>
-      </w:r>
-      <w:r>
-        <w:t>natural</w:t>
-      </w:r>
-      <w:r>
-        <w:t xml:space="preserve"> function to a near halt. This is more powerful than any </w:t>
+        <w:t xml:space="preserve">Slows all the body’s natural function to a near halt. This is more powerful than any </w:t>
       </w:r>
       <w:r>
         <w:t>anesthetic</w:t>
@@ -285,10 +276,7 @@
         <w:t>subdermal</w:t>
       </w:r>
       <w:r>
-        <w:t xml:space="preserve"> </w:t>
-      </w:r>
-      <w:r>
-        <w:t xml:space="preserve">energy weapon market with the best of the batch going in herself. </w:t>
+        <w:t xml:space="preserve"> energy weapon market with the best of the batch going in herself. </w:t>
       </w:r>
     </w:p>
     <w:p>
@@ -322,13 +310,7 @@
       </w:r>
       <w:proofErr w:type="gramEnd"/>
       <w:r>
-        <w:t xml:space="preserve"> a joke that they can shoot off the wings of a fly from 50 </w:t>
-      </w:r>
-      <w:r>
-        <w:t>yards</w:t>
-      </w:r>
-      <w:r>
-        <w:t xml:space="preserve"> away… </w:t>
+        <w:t xml:space="preserve"> a joke that they can shoot off the wings of a fly from 50 yards away… </w:t>
       </w:r>
       <w:r>
         <w:t>in reality</w:t>
@@ -339,13 +321,7 @@
     </w:p>
     <w:p>
       <w:r>
-        <w:t>Her quirk allows them to move with e</w:t>
-      </w:r>
-      <w:r>
-        <w:t>xtreme precision</w:t>
-      </w:r>
-      <w:r>
-        <w:t xml:space="preserve"> only augmented by their bio-tech.</w:t>
+        <w:t>Her quirk allows them to move with extreme precision only augmented by their bio-tech.</w:t>
       </w:r>
     </w:p>
     <w:p/>
@@ -492,18 +468,54 @@
       <w:r>
         <w:t xml:space="preserve"> </w:t>
       </w:r>
+      <w:r>
+        <w:t>E</w:t>
+      </w:r>
+      <w:r>
+        <w:t>xtremely skilled in defensive combat</w:t>
+      </w:r>
+      <w:r>
+        <w:t>,</w:t>
+      </w:r>
+      <w:r>
+        <w:t xml:space="preserve"> </w:t>
+      </w:r>
+      <w:proofErr w:type="gramStart"/>
+      <w:r>
+        <w:t>V</w:t>
+      </w:r>
+      <w:r>
+        <w:t>ery</w:t>
+      </w:r>
+      <w:proofErr w:type="gramEnd"/>
+      <w:r>
+        <w:t xml:space="preserve"> smart </w:t>
+      </w:r>
+      <w:r>
+        <w:t xml:space="preserve">as well as </w:t>
+      </w:r>
+      <w:r>
+        <w:t>analytical</w:t>
+      </w:r>
     </w:p>
     <w:p>
       <w:r>
         <w:t xml:space="preserve">Weapon of </w:t>
       </w:r>
-      <w:proofErr w:type="spellStart"/>
-      <w:r>
-        <w:t>choise</w:t>
-      </w:r>
-      <w:proofErr w:type="spellEnd"/>
-      <w:r>
-        <w:t xml:space="preserve">: </w:t>
+      <w:r>
+        <w:t>choice</w:t>
+      </w:r>
+      <w:r>
+        <w:t>:</w:t>
+      </w:r>
+      <w:r>
+        <w:t xml:space="preserve"> </w:t>
+      </w:r>
+      <w:r>
+        <w:t>spear and shield</w:t>
+      </w:r>
+      <w:r>
+        <w:t xml:space="preserve"> </w:t>
       </w:r>
     </w:p>
     <w:p>
@@ -513,6 +525,85 @@
     </w:p>
     <w:p>
       <w:r>
+        <w:t xml:space="preserve">A very fit man in his 30s standing at 6ft tall. </w:t>
+      </w:r>
+      <w:r>
+        <w:t>Apollo doesn't dress like her traditional</w:t>
+      </w:r>
+      <w:r>
+        <w:t>,</w:t>
+      </w:r>
+      <w:r>
+        <w:t xml:space="preserve"> scientist or doctor</w:t>
+      </w:r>
+      <w:r>
+        <w:t xml:space="preserve"> </w:t>
+      </w:r>
+      <w:r>
+        <w:t>where traditionally you'd expect a lab coat, you'd find Apollo in jeans and A T shirt</w:t>
+      </w:r>
+      <w:r>
+        <w:t>.</w:t>
+      </w:r>
+    </w:p>
+    <w:p>
+      <w:r>
+        <w:t>Apollo can use his quirk to generate hard light energy weapons of the medieval era</w:t>
+      </w:r>
+      <w:r>
+        <w:t xml:space="preserve"> </w:t>
+      </w:r>
+      <w:r>
+        <w:t>or enhanced physical weapons with energy properties</w:t>
+      </w:r>
+      <w:r>
+        <w:t xml:space="preserve">. </w:t>
+      </w:r>
+      <w:r>
+        <w:t>Apollo leans into this adorning</w:t>
+      </w:r>
+      <w:r>
+        <w:t xml:space="preserve"> light</w:t>
+      </w:r>
+      <w:r>
+        <w:t xml:space="preserve"> medieval armor</w:t>
+      </w:r>
+      <w:r>
+        <w:t xml:space="preserve"> </w:t>
+      </w:r>
+      <w:r>
+        <w:t>which can be enhanced with energy properties</w:t>
+      </w:r>
+      <w:r>
+        <w:t>.</w:t>
+      </w:r>
+    </w:p>
+    <w:p>
+      <w:r>
+        <w:t xml:space="preserve">Apollo's main goal on every mission is to make sure everyone gets home to their family </w:t>
+      </w:r>
+      <w:proofErr w:type="gramStart"/>
+      <w:r>
+        <w:t>safely</w:t>
+      </w:r>
+      <w:r>
+        <w:t>,</w:t>
+      </w:r>
+      <w:proofErr w:type="gramEnd"/>
+      <w:r>
+        <w:t xml:space="preserve"> </w:t>
+      </w:r>
+      <w:r>
+        <w:t>he's haunted by the memories and when he fails a mission</w:t>
+      </w:r>
+      <w:r>
+        <w:t>.</w:t>
+      </w:r>
+    </w:p>
+    <w:p/>
+    <w:p/>
+    <w:p>
+      <w:r>
         <w:t>Brigadier General</w:t>
       </w:r>
       <w:r>
@@ -529,6 +620,7 @@
     </w:p>
     <w:p>
       <w:r>
+        <w:lastRenderedPageBreak/>
         <w:t xml:space="preserve">Skills: Is skilled in every type of </w:t>
       </w:r>
       <w:r>
@@ -865,6 +957,7 @@
     </w:p>
     <w:p>
       <w:r>
+        <w:lastRenderedPageBreak/>
         <w:t xml:space="preserve">No one is 100% sure how he escaped, not even </w:t>
       </w:r>
       <w:r>
@@ -989,11 +1082,15 @@
     </w:p>
     <w:p>
       <w:r>
-        <w:lastRenderedPageBreak/>
         <w:t xml:space="preserve">Skills: </w:t>
       </w:r>
       <w:r>
         <w:t>Daggers</w:t>
+      </w:r>
+    </w:p>
+    <w:p>
+      <w:r>
+        <w:t>Surround yourself with bright lights</w:t>
       </w:r>
     </w:p>
     <w:p/>
@@ -1148,6 +1245,7 @@
     </w:p>
     <w:p>
       <w:r>
+        <w:lastRenderedPageBreak/>
         <w:t>Despite looks $(</w:t>
       </w:r>
       <w:proofErr w:type="spellStart"/>
@@ -1171,6 +1269,73 @@
       </w:r>
       <w:r>
         <w:t>! Inferno has been known to cook people with little to no remorse.</w:t>
+      </w:r>
+    </w:p>
+    <w:p>
+      <w:r>
+        <w:t>Unfazed by heat</w:t>
+      </w:r>
+      <w:r>
+        <w:t xml:space="preserve"> her cloths tend to be of the </w:t>
+      </w:r>
+      <w:r>
+        <w:t>heavier leather variety</w:t>
+      </w:r>
+      <w:r>
+        <w:t xml:space="preserve"> </w:t>
+      </w:r>
+      <w:r>
+        <w:t>usually with extra armor</w:t>
+      </w:r>
+      <w:r>
+        <w:t xml:space="preserve">. </w:t>
+      </w:r>
+      <w:r>
+        <w:t>Lyssa</w:t>
+      </w:r>
+      <w:r>
+        <w:t xml:space="preserve"> </w:t>
+      </w:r>
+      <w:r>
+        <w:t>Is</w:t>
+      </w:r>
+      <w:r>
+        <w:t xml:space="preserve"> </w:t>
+      </w:r>
+      <w:r>
+        <w:t>identified by her flame red hair</w:t>
+      </w:r>
+      <w:r>
+        <w:t>.</w:t>
+      </w:r>
+    </w:p>
+    <w:p>
+      <w:r>
+        <w:t>Information gathering</w:t>
+      </w:r>
+      <w:r>
+        <w:t>,</w:t>
+      </w:r>
+      <w:r>
+        <w:t xml:space="preserve"> </w:t>
+      </w:r>
+      <w:r>
+        <w:t>C</w:t>
+      </w:r>
+      <w:r>
+        <w:t>ooking</w:t>
+      </w:r>
+      <w:r>
+        <w:t>,</w:t>
+      </w:r>
+      <w:r>
+        <w:t xml:space="preserve"> </w:t>
+      </w:r>
+      <w:r>
+        <w:t>S</w:t>
+      </w:r>
+      <w:r>
+        <w:t>mithing</w:t>
       </w:r>
     </w:p>
     <w:sectPr>

</xml_diff>